<commit_message>
Added simple csv reading and writing code
</commit_message>
<xml_diff>
--- a/paper.docx
+++ b/paper.docx
@@ -1449,6 +1449,25 @@
           <w:szCs w:val="32"/>
         </w:rPr>
       </w:pPr>
+      <w:r>
+        <w:rPr>
+          <w:b/>
+          <w:bCs/>
+          <w:sz w:val="32"/>
+          <w:szCs w:val="32"/>
+        </w:rPr>
+        <w:t>Indoor air quality monitoring with local processing and scheduled telegram alerts for improved health awareness</w:t>
+      </w:r>
+    </w:p>
+    <w:p>
+      <w:pPr>
+        <w:rPr>
+          <w:b/>
+          <w:bCs/>
+          <w:sz w:val="32"/>
+          <w:szCs w:val="32"/>
+        </w:rPr>
+      </w:pPr>
     </w:p>
     <w:p>
       <w:pPr>
@@ -1563,15 +1582,6 @@
       <w:r>
         <w:t>User does not have to remember to open any app/dashboard, periodic notification containing the air quality summary is sent to user’s mobile</w:t>
       </w:r>
-    </w:p>
-    <w:p>
-      <w:pPr>
-        <w:pStyle w:val="ListParagraph"/>
-        <w:numPr>
-          <w:ilvl w:val="0"/>
-          <w:numId w:val="1"/>
-        </w:numPr>
-      </w:pPr>
     </w:p>
     <w:sectPr>
       <w:pgSz w:w="11906" w:h="16838"/>

</xml_diff>